<commit_message>
Atualização da Sprint 3
Acrescentado a modelagem do banco de dados e o diagrama de classes na Sprint 3.
</commit_message>
<xml_diff>
--- a/Sprint 3 - Projeto Integrador 3° Semestre.docx
+++ b/Sprint 3 - Projeto Integrador 3° Semestre.docx
@@ -51,19 +51,7 @@
           <w:szCs w:val="40"/>
           <w:shd w:val="clear" w:color="auto" w:fill="FFFFFF"/>
         </w:rPr>
-        <w:t xml:space="preserve">Sprint </w:t>
-      </w:r>
-      <w:r>
-        <w:rPr>
-          <w:rFonts w:ascii="Segoe UI" w:hAnsi="Segoe UI" w:cs="Segoe UI"/>
-          <w:b/>
-          <w:bCs/>
-          <w:color w:val="242424"/>
-          <w:sz w:val="40"/>
-          <w:szCs w:val="40"/>
-          <w:shd w:val="clear" w:color="auto" w:fill="FFFFFF"/>
-        </w:rPr>
-        <w:t>3</w:t>
+        <w:t>Sprint 3</w:t>
       </w:r>
     </w:p>
     <w:p>
@@ -750,23 +738,13 @@
           <w:szCs w:val="28"/>
         </w:rPr>
       </w:pPr>
-      <w:proofErr w:type="spellStart"/>
-      <w:r>
-        <w:rPr>
-          <w:rFonts w:ascii="Times New Roman" w:hAnsi="Times New Roman" w:cs="Times New Roman"/>
-          <w:sz w:val="28"/>
-          <w:szCs w:val="28"/>
-        </w:rPr>
-        <w:t>Fornecer</w:t>
-      </w:r>
-      <w:proofErr w:type="spellEnd"/>
-      <w:r>
-        <w:rPr>
-          <w:rFonts w:ascii="Times New Roman" w:hAnsi="Times New Roman" w:cs="Times New Roman"/>
-          <w:sz w:val="28"/>
-          <w:szCs w:val="28"/>
-        </w:rPr>
-        <w:t xml:space="preserve"> uma interface web amigável e acessível para visualização e análise de dados</w:t>
+      <w:r>
+        <w:rPr>
+          <w:rFonts w:ascii="Times New Roman" w:hAnsi="Times New Roman" w:cs="Times New Roman"/>
+          <w:sz w:val="28"/>
+          <w:szCs w:val="28"/>
+        </w:rPr>
+        <w:t>Fornecer uma interface web amigável e acessível para visualização e análise de dados</w:t>
       </w:r>
     </w:p>
     <w:p>
@@ -814,27 +792,15 @@
           <w:szCs w:val="28"/>
         </w:rPr>
       </w:pPr>
-      <w:proofErr w:type="spellStart"/>
-      <w:r>
-        <w:rPr>
-          <w:rFonts w:ascii="Times New Roman" w:hAnsi="Times New Roman" w:cs="Times New Roman"/>
-          <w:b/>
-          <w:bCs/>
-          <w:sz w:val="28"/>
-          <w:szCs w:val="28"/>
-        </w:rPr>
-        <w:t>Product</w:t>
-      </w:r>
-      <w:proofErr w:type="spellEnd"/>
-      <w:r>
-        <w:rPr>
-          <w:rFonts w:ascii="Times New Roman" w:hAnsi="Times New Roman" w:cs="Times New Roman"/>
-          <w:b/>
-          <w:bCs/>
-          <w:sz w:val="28"/>
-          <w:szCs w:val="28"/>
-        </w:rPr>
-        <w:t xml:space="preserve"> Backlog</w:t>
+      <w:r>
+        <w:rPr>
+          <w:rFonts w:ascii="Times New Roman" w:hAnsi="Times New Roman" w:cs="Times New Roman"/>
+          <w:b/>
+          <w:bCs/>
+          <w:sz w:val="28"/>
+          <w:szCs w:val="28"/>
+        </w:rPr>
+        <w:t>Product Backlog</w:t>
       </w:r>
     </w:p>
     <w:p>
@@ -1378,14 +1344,51 @@
           <w:szCs w:val="28"/>
         </w:rPr>
       </w:pPr>
-      <w:r>
-        <w:rPr>
-          <w:rFonts w:ascii="Times New Roman" w:hAnsi="Times New Roman" w:cs="Times New Roman"/>
-          <w:b/>
-          <w:bCs/>
-          <w:sz w:val="28"/>
-          <w:szCs w:val="28"/>
-        </w:rPr>
+    </w:p>
+    <w:p>
+      <w:pPr>
+        <w:jc w:val="center"/>
+        <w:rPr>
+          <w:rFonts w:ascii="Times New Roman" w:hAnsi="Times New Roman" w:cs="Times New Roman"/>
+          <w:b/>
+          <w:bCs/>
+          <w:sz w:val="28"/>
+          <w:szCs w:val="28"/>
+        </w:rPr>
+      </w:pPr>
+    </w:p>
+    <w:p>
+      <w:pPr>
+        <w:jc w:val="center"/>
+        <w:rPr>
+          <w:rFonts w:ascii="Times New Roman" w:hAnsi="Times New Roman" w:cs="Times New Roman"/>
+          <w:b/>
+          <w:bCs/>
+          <w:sz w:val="28"/>
+          <w:szCs w:val="28"/>
+        </w:rPr>
+      </w:pPr>
+    </w:p>
+    <w:p>
+      <w:pPr>
+        <w:jc w:val="center"/>
+        <w:rPr>
+          <w:rFonts w:ascii="Times New Roman" w:hAnsi="Times New Roman" w:cs="Times New Roman"/>
+          <w:b/>
+          <w:bCs/>
+          <w:sz w:val="28"/>
+          <w:szCs w:val="28"/>
+        </w:rPr>
+      </w:pPr>
+      <w:r>
+        <w:rPr>
+          <w:rFonts w:ascii="Times New Roman" w:hAnsi="Times New Roman" w:cs="Times New Roman"/>
+          <w:b/>
+          <w:bCs/>
+          <w:sz w:val="28"/>
+          <w:szCs w:val="28"/>
+        </w:rPr>
+        <w:lastRenderedPageBreak/>
         <w:t>Caso de Uso</w:t>
       </w:r>
     </w:p>
@@ -1417,10 +1420,10 @@
           <w:rFonts w:ascii="Times New Roman" w:hAnsi="Times New Roman" w:cs="Times New Roman"/>
           <w:b/>
           <w:bCs/>
-          <w:sz w:val="28"/>
-          <w:szCs w:val="28"/>
-        </w:rPr>
-        <w:lastRenderedPageBreak/>
+          <w:noProof/>
+          <w:sz w:val="28"/>
+          <w:szCs w:val="28"/>
+        </w:rPr>
         <w:drawing>
           <wp:inline distT="0" distB="0" distL="0" distR="0" wp14:anchorId="2AD1B014" wp14:editId="3CB36AF2">
             <wp:extent cx="5400040" cy="2930525"/>
@@ -1489,6 +1492,187 @@
           <w:sz w:val="28"/>
           <w:szCs w:val="28"/>
         </w:rPr>
+        <w:t>Modelagem do Banco de Dados</w:t>
+      </w:r>
+    </w:p>
+    <w:p>
+      <w:pPr>
+        <w:jc w:val="center"/>
+        <w:rPr>
+          <w:rFonts w:ascii="Times New Roman" w:hAnsi="Times New Roman" w:cs="Times New Roman"/>
+          <w:b/>
+          <w:bCs/>
+          <w:sz w:val="28"/>
+          <w:szCs w:val="28"/>
+        </w:rPr>
+      </w:pPr>
+      <w:r>
+        <w:rPr>
+          <w:rFonts w:ascii="Times New Roman" w:hAnsi="Times New Roman" w:cs="Times New Roman"/>
+          <w:b/>
+          <w:bCs/>
+          <w:sz w:val="28"/>
+          <w:szCs w:val="28"/>
+        </w:rPr>
+        <w:lastRenderedPageBreak/>
+        <w:drawing>
+          <wp:inline distT="0" distB="0" distL="0" distR="0" wp14:anchorId="04EB931A" wp14:editId="5BCEF7B5">
+            <wp:extent cx="5268060" cy="7935432"/>
+            <wp:effectExtent l="0" t="0" r="8890" b="8890"/>
+            <wp:docPr id="188389520" name="Imagem 1" descr="Diagrama&#10;&#10;Descrição gerada automaticamente"/>
+            <wp:cNvGraphicFramePr>
+              <a:graphicFrameLocks xmlns:a="http://schemas.openxmlformats.org/drawingml/2006/main" noChangeAspect="1"/>
+            </wp:cNvGraphicFramePr>
+            <a:graphic xmlns:a="http://schemas.openxmlformats.org/drawingml/2006/main">
+              <a:graphicData uri="http://schemas.openxmlformats.org/drawingml/2006/picture">
+                <pic:pic xmlns:pic="http://schemas.openxmlformats.org/drawingml/2006/picture">
+                  <pic:nvPicPr>
+                    <pic:cNvPr id="188389520" name="Imagem 1" descr="Diagrama&#10;&#10;Descrição gerada automaticamente"/>
+                    <pic:cNvPicPr/>
+                  </pic:nvPicPr>
+                  <pic:blipFill>
+                    <a:blip r:embed="rId7"/>
+                    <a:stretch>
+                      <a:fillRect/>
+                    </a:stretch>
+                  </pic:blipFill>
+                  <pic:spPr>
+                    <a:xfrm>
+                      <a:off x="0" y="0"/>
+                      <a:ext cx="5268060" cy="7935432"/>
+                    </a:xfrm>
+                    <a:prstGeom prst="rect">
+                      <a:avLst/>
+                    </a:prstGeom>
+                  </pic:spPr>
+                </pic:pic>
+              </a:graphicData>
+            </a:graphic>
+          </wp:inline>
+        </w:drawing>
+      </w:r>
+    </w:p>
+    <w:p>
+      <w:pPr>
+        <w:rPr>
+          <w:rFonts w:ascii="Times New Roman" w:hAnsi="Times New Roman" w:cs="Times New Roman"/>
+          <w:b/>
+          <w:bCs/>
+          <w:sz w:val="28"/>
+          <w:szCs w:val="28"/>
+        </w:rPr>
+      </w:pPr>
+    </w:p>
+    <w:p>
+      <w:pPr>
+        <w:jc w:val="center"/>
+        <w:rPr>
+          <w:rFonts w:ascii="Times New Roman" w:hAnsi="Times New Roman" w:cs="Times New Roman"/>
+          <w:b/>
+          <w:bCs/>
+          <w:sz w:val="28"/>
+          <w:szCs w:val="28"/>
+        </w:rPr>
+      </w:pPr>
+      <w:r>
+        <w:rPr>
+          <w:rFonts w:ascii="Times New Roman" w:hAnsi="Times New Roman" w:cs="Times New Roman"/>
+          <w:b/>
+          <w:bCs/>
+          <w:sz w:val="28"/>
+          <w:szCs w:val="28"/>
+        </w:rPr>
+        <w:t>Diagrama de Atividades</w:t>
+      </w:r>
+    </w:p>
+    <w:p>
+      <w:pPr>
+        <w:jc w:val="center"/>
+        <w:rPr>
+          <w:rFonts w:ascii="Times New Roman" w:hAnsi="Times New Roman" w:cs="Times New Roman"/>
+          <w:b/>
+          <w:bCs/>
+          <w:sz w:val="28"/>
+          <w:szCs w:val="28"/>
+        </w:rPr>
+      </w:pPr>
+      <w:r>
+        <w:rPr>
+          <w:rFonts w:ascii="Times New Roman" w:hAnsi="Times New Roman" w:cs="Times New Roman"/>
+          <w:b/>
+          <w:bCs/>
+          <w:sz w:val="28"/>
+          <w:szCs w:val="28"/>
+        </w:rPr>
+        <w:lastRenderedPageBreak/>
+        <w:drawing>
+          <wp:inline distT="0" distB="0" distL="0" distR="0" wp14:anchorId="181C8784" wp14:editId="590EFC8E">
+            <wp:extent cx="5400040" cy="6110605"/>
+            <wp:effectExtent l="0" t="0" r="0" b="4445"/>
+            <wp:docPr id="1122556799" name="Imagem 1" descr="Diagrama&#10;&#10;Descrição gerada automaticamente"/>
+            <wp:cNvGraphicFramePr>
+              <a:graphicFrameLocks xmlns:a="http://schemas.openxmlformats.org/drawingml/2006/main" noChangeAspect="1"/>
+            </wp:cNvGraphicFramePr>
+            <a:graphic xmlns:a="http://schemas.openxmlformats.org/drawingml/2006/main">
+              <a:graphicData uri="http://schemas.openxmlformats.org/drawingml/2006/picture">
+                <pic:pic xmlns:pic="http://schemas.openxmlformats.org/drawingml/2006/picture">
+                  <pic:nvPicPr>
+                    <pic:cNvPr id="1122556799" name="Imagem 1" descr="Diagrama&#10;&#10;Descrição gerada automaticamente"/>
+                    <pic:cNvPicPr/>
+                  </pic:nvPicPr>
+                  <pic:blipFill>
+                    <a:blip r:embed="rId8"/>
+                    <a:stretch>
+                      <a:fillRect/>
+                    </a:stretch>
+                  </pic:blipFill>
+                  <pic:spPr>
+                    <a:xfrm>
+                      <a:off x="0" y="0"/>
+                      <a:ext cx="5400040" cy="6110605"/>
+                    </a:xfrm>
+                    <a:prstGeom prst="rect">
+                      <a:avLst/>
+                    </a:prstGeom>
+                  </pic:spPr>
+                </pic:pic>
+              </a:graphicData>
+            </a:graphic>
+          </wp:inline>
+        </w:drawing>
+      </w:r>
+    </w:p>
+    <w:p>
+      <w:pPr>
+        <w:jc w:val="center"/>
+        <w:rPr>
+          <w:rFonts w:ascii="Times New Roman" w:hAnsi="Times New Roman" w:cs="Times New Roman"/>
+          <w:b/>
+          <w:bCs/>
+          <w:sz w:val="28"/>
+          <w:szCs w:val="28"/>
+        </w:rPr>
+      </w:pPr>
+    </w:p>
+    <w:p>
+      <w:pPr>
+        <w:jc w:val="center"/>
+        <w:rPr>
+          <w:rFonts w:ascii="Times New Roman" w:hAnsi="Times New Roman" w:cs="Times New Roman"/>
+          <w:b/>
+          <w:bCs/>
+          <w:sz w:val="28"/>
+          <w:szCs w:val="28"/>
+        </w:rPr>
+      </w:pPr>
+      <w:r>
+        <w:rPr>
+          <w:rFonts w:ascii="Times New Roman" w:hAnsi="Times New Roman" w:cs="Times New Roman"/>
+          <w:b/>
+          <w:bCs/>
+          <w:sz w:val="28"/>
+          <w:szCs w:val="28"/>
+        </w:rPr>
         <w:t>Planejamento das entregas</w:t>
       </w:r>
     </w:p>
@@ -1606,6 +1790,7 @@
           <w:sz w:val="28"/>
           <w:szCs w:val="28"/>
         </w:rPr>
+        <w:lastRenderedPageBreak/>
         <w:t>Entrega: Sistema de alertas em tempo real integrado com a interface web, notificando o usuário sobre mudanças críticas</w:t>
       </w:r>
       <w:r>
@@ -1743,7 +1928,6 @@
           <w:sz w:val="28"/>
           <w:szCs w:val="28"/>
         </w:rPr>
-        <w:lastRenderedPageBreak/>
         <w:t>Sprint 5: Aplicação Móvel</w:t>
       </w:r>
     </w:p>
@@ -1884,23 +2068,7 @@
           <w:sz w:val="28"/>
           <w:szCs w:val="28"/>
         </w:rPr>
-        <w:t xml:space="preserve"> </w:t>
-      </w:r>
-      <w:r>
-        <w:rPr>
-          <w:rFonts w:ascii="Times New Roman" w:hAnsi="Times New Roman" w:cs="Times New Roman"/>
-          <w:sz w:val="28"/>
-          <w:szCs w:val="28"/>
-        </w:rPr>
-        <w:t>Visualização de Qualidade do Ar e do Sol</w:t>
-      </w:r>
-      <w:r>
-        <w:rPr>
-          <w:rFonts w:ascii="Times New Roman" w:hAnsi="Times New Roman" w:cs="Times New Roman"/>
-          <w:sz w:val="28"/>
-          <w:szCs w:val="28"/>
-        </w:rPr>
-        <w:t>o.</w:t>
+        <w:t xml:space="preserve"> Visualização de Qualidade do Ar e do Solo.</w:t>
       </w:r>
     </w:p>
     <w:p>
@@ -1972,7 +2140,6 @@
           <w:lang w:val="en-US"/>
         </w:rPr>
       </w:pPr>
-      <w:proofErr w:type="spellStart"/>
       <w:r>
         <w:rPr>
           <w:rFonts w:ascii="Times New Roman" w:hAnsi="Times New Roman" w:cs="Times New Roman"/>
@@ -1980,17 +2147,7 @@
           <w:szCs w:val="28"/>
           <w:lang w:val="en-US"/>
         </w:rPr>
-        <w:t>Construir</w:t>
-      </w:r>
-      <w:proofErr w:type="spellEnd"/>
-      <w:r>
-        <w:rPr>
-          <w:rFonts w:ascii="Times New Roman" w:hAnsi="Times New Roman" w:cs="Times New Roman"/>
-          <w:sz w:val="28"/>
-          <w:szCs w:val="28"/>
-          <w:lang w:val="en-US"/>
-        </w:rPr>
-        <w:t xml:space="preserve"> front-end da interface web.</w:t>
+        <w:t>Construir front-end da interface web.</w:t>
       </w:r>
     </w:p>
     <w:p>
@@ -2012,25 +2169,7 @@
           <w:sz w:val="28"/>
           <w:szCs w:val="28"/>
         </w:rPr>
-        <w:t xml:space="preserve">Construir </w:t>
-      </w:r>
-      <w:proofErr w:type="spellStart"/>
-      <w:r>
-        <w:rPr>
-          <w:rFonts w:ascii="Times New Roman" w:hAnsi="Times New Roman" w:cs="Times New Roman"/>
-          <w:sz w:val="28"/>
-          <w:szCs w:val="28"/>
-        </w:rPr>
-        <w:t>back-end</w:t>
-      </w:r>
-      <w:proofErr w:type="spellEnd"/>
-      <w:r>
-        <w:rPr>
-          <w:rFonts w:ascii="Times New Roman" w:hAnsi="Times New Roman" w:cs="Times New Roman"/>
-          <w:sz w:val="28"/>
-          <w:szCs w:val="28"/>
-        </w:rPr>
-        <w:t xml:space="preserve"> para integração com os sensores.</w:t>
+        <w:t>Construir back-end para integração com os sensores.</w:t>
       </w:r>
     </w:p>
     <w:p>
@@ -2161,15 +2300,7 @@
           <w:sz w:val="28"/>
           <w:szCs w:val="28"/>
         </w:rPr>
-        <w:t>História: Alertas em Tempo Real</w:t>
-      </w:r>
-      <w:r>
-        <w:rPr>
-          <w:rFonts w:ascii="Times New Roman" w:hAnsi="Times New Roman" w:cs="Times New Roman"/>
-          <w:sz w:val="28"/>
-          <w:szCs w:val="28"/>
-        </w:rPr>
-        <w:t>.</w:t>
+        <w:t>História: Alertas em Tempo Real.</w:t>
       </w:r>
     </w:p>
     <w:p>
@@ -2215,15 +2346,8 @@
           <w:sz w:val="28"/>
           <w:szCs w:val="28"/>
         </w:rPr>
-        <w:t xml:space="preserve"> </w:t>
-      </w:r>
-      <w:r>
-        <w:rPr>
-          <w:rFonts w:ascii="Times New Roman" w:hAnsi="Times New Roman" w:cs="Times New Roman"/>
-          <w:sz w:val="28"/>
-          <w:szCs w:val="28"/>
-        </w:rPr>
-        <w:t>Desenvolver protótipo da tela de alertas e notificações.</w:t>
+        <w:lastRenderedPageBreak/>
+        <w:t xml:space="preserve"> Desenvolver protótipo da tela de alertas e notificações.</w:t>
       </w:r>
     </w:p>
     <w:p>
@@ -2248,25 +2372,7 @@
           <w:sz w:val="28"/>
           <w:szCs w:val="28"/>
         </w:rPr>
-        <w:t>Construir front-</w:t>
-      </w:r>
-      <w:proofErr w:type="spellStart"/>
-      <w:r>
-        <w:rPr>
-          <w:rFonts w:ascii="Times New Roman" w:hAnsi="Times New Roman" w:cs="Times New Roman"/>
-          <w:sz w:val="28"/>
-          <w:szCs w:val="28"/>
-        </w:rPr>
-        <w:t>end</w:t>
-      </w:r>
-      <w:proofErr w:type="spellEnd"/>
-      <w:r>
-        <w:rPr>
-          <w:rFonts w:ascii="Times New Roman" w:hAnsi="Times New Roman" w:cs="Times New Roman"/>
-          <w:sz w:val="28"/>
-          <w:szCs w:val="28"/>
-        </w:rPr>
-        <w:t xml:space="preserve"> para alertas e notificações.</w:t>
+        <w:t>Construir front-end para alertas e notificações.</w:t>
       </w:r>
     </w:p>
     <w:p>
@@ -2291,25 +2397,7 @@
           <w:sz w:val="28"/>
           <w:szCs w:val="28"/>
         </w:rPr>
-        <w:t xml:space="preserve">Construir </w:t>
-      </w:r>
-      <w:proofErr w:type="spellStart"/>
-      <w:r>
-        <w:rPr>
-          <w:rFonts w:ascii="Times New Roman" w:hAnsi="Times New Roman" w:cs="Times New Roman"/>
-          <w:sz w:val="28"/>
-          <w:szCs w:val="28"/>
-        </w:rPr>
-        <w:t>back-end</w:t>
-      </w:r>
-      <w:proofErr w:type="spellEnd"/>
-      <w:r>
-        <w:rPr>
-          <w:rFonts w:ascii="Times New Roman" w:hAnsi="Times New Roman" w:cs="Times New Roman"/>
-          <w:sz w:val="28"/>
-          <w:szCs w:val="28"/>
-        </w:rPr>
-        <w:t xml:space="preserve"> para processamento de alertas em tempo real.</w:t>
+        <w:t>Construir back-end para processamento de alertas em tempo real.</w:t>
       </w:r>
     </w:p>
     <w:p>
@@ -2452,15 +2540,7 @@
           <w:sz w:val="28"/>
           <w:szCs w:val="28"/>
         </w:rPr>
-        <w:t>História: Acesso a Dados Históricos</w:t>
-      </w:r>
-      <w:r>
-        <w:rPr>
-          <w:rFonts w:ascii="Times New Roman" w:hAnsi="Times New Roman" w:cs="Times New Roman"/>
-          <w:sz w:val="28"/>
-          <w:szCs w:val="28"/>
-        </w:rPr>
-        <w:t>.</w:t>
+        <w:t>História: Acesso a Dados Históricos.</w:t>
       </w:r>
     </w:p>
     <w:p>
@@ -2478,15 +2558,7 @@
           <w:sz w:val="28"/>
           <w:szCs w:val="28"/>
         </w:rPr>
-        <w:t>Tarefas:</w:t>
-      </w:r>
-      <w:r>
-        <w:rPr>
-          <w:rFonts w:ascii="Times New Roman" w:hAnsi="Times New Roman" w:cs="Times New Roman"/>
-          <w:sz w:val="28"/>
-          <w:szCs w:val="28"/>
-        </w:rPr>
-        <w:t xml:space="preserve"> </w:t>
+        <w:t xml:space="preserve">Tarefas: </w:t>
       </w:r>
     </w:p>
     <w:p>
@@ -2508,7 +2580,6 @@
           <w:sz w:val="28"/>
           <w:szCs w:val="28"/>
         </w:rPr>
-        <w:lastRenderedPageBreak/>
         <w:t>Desenvolver protótipo da tela de acesso a dados históricos.</w:t>
       </w:r>
     </w:p>
@@ -2531,25 +2602,7 @@
           <w:sz w:val="28"/>
           <w:szCs w:val="28"/>
         </w:rPr>
-        <w:t>Construir front-</w:t>
-      </w:r>
-      <w:proofErr w:type="spellStart"/>
-      <w:r>
-        <w:rPr>
-          <w:rFonts w:ascii="Times New Roman" w:hAnsi="Times New Roman" w:cs="Times New Roman"/>
-          <w:sz w:val="28"/>
-          <w:szCs w:val="28"/>
-        </w:rPr>
-        <w:t>end</w:t>
-      </w:r>
-      <w:proofErr w:type="spellEnd"/>
-      <w:r>
-        <w:rPr>
-          <w:rFonts w:ascii="Times New Roman" w:hAnsi="Times New Roman" w:cs="Times New Roman"/>
-          <w:sz w:val="28"/>
-          <w:szCs w:val="28"/>
-        </w:rPr>
-        <w:t xml:space="preserve"> para visualização de dados históricos.</w:t>
+        <w:t>Construir front-end para visualização de dados históricos.</w:t>
       </w:r>
     </w:p>
     <w:p>
@@ -2571,25 +2624,7 @@
           <w:sz w:val="28"/>
           <w:szCs w:val="28"/>
         </w:rPr>
-        <w:t xml:space="preserve">Construir </w:t>
-      </w:r>
-      <w:proofErr w:type="spellStart"/>
-      <w:r>
-        <w:rPr>
-          <w:rFonts w:ascii="Times New Roman" w:hAnsi="Times New Roman" w:cs="Times New Roman"/>
-          <w:sz w:val="28"/>
-          <w:szCs w:val="28"/>
-        </w:rPr>
-        <w:t>back-end</w:t>
-      </w:r>
-      <w:proofErr w:type="spellEnd"/>
-      <w:r>
-        <w:rPr>
-          <w:rFonts w:ascii="Times New Roman" w:hAnsi="Times New Roman" w:cs="Times New Roman"/>
-          <w:sz w:val="28"/>
-          <w:szCs w:val="28"/>
-        </w:rPr>
-        <w:t xml:space="preserve"> para acesso aos dados históricos.</w:t>
+        <w:t>Construir back-end para acesso aos dados históricos.</w:t>
       </w:r>
     </w:p>
     <w:p>
@@ -2698,15 +2733,7 @@
           <w:sz w:val="28"/>
           <w:szCs w:val="28"/>
         </w:rPr>
-        <w:t>História: Gráficos e Relatórios</w:t>
-      </w:r>
-      <w:r>
-        <w:rPr>
-          <w:rFonts w:ascii="Times New Roman" w:hAnsi="Times New Roman" w:cs="Times New Roman"/>
-          <w:sz w:val="28"/>
-          <w:szCs w:val="28"/>
-        </w:rPr>
-        <w:t>.</w:t>
+        <w:t>História: Gráficos e Relatórios.</w:t>
       </w:r>
     </w:p>
     <w:p>
@@ -2746,15 +2773,7 @@
           <w:sz w:val="28"/>
           <w:szCs w:val="28"/>
         </w:rPr>
-        <w:t xml:space="preserve"> </w:t>
-      </w:r>
-      <w:r>
-        <w:rPr>
-          <w:rFonts w:ascii="Times New Roman" w:hAnsi="Times New Roman" w:cs="Times New Roman"/>
-          <w:sz w:val="28"/>
-          <w:szCs w:val="28"/>
-        </w:rPr>
-        <w:t>Desenvolver protótipo da tela de gráficos e relatórios.</w:t>
+        <w:t xml:space="preserve"> Desenvolver protótipo da tela de gráficos e relatórios.</w:t>
       </w:r>
     </w:p>
     <w:p>
@@ -2776,25 +2795,7 @@
           <w:sz w:val="28"/>
           <w:szCs w:val="28"/>
         </w:rPr>
-        <w:t>Construir front-</w:t>
-      </w:r>
-      <w:proofErr w:type="spellStart"/>
-      <w:r>
-        <w:rPr>
-          <w:rFonts w:ascii="Times New Roman" w:hAnsi="Times New Roman" w:cs="Times New Roman"/>
-          <w:sz w:val="28"/>
-          <w:szCs w:val="28"/>
-        </w:rPr>
-        <w:t>end</w:t>
-      </w:r>
-      <w:proofErr w:type="spellEnd"/>
-      <w:r>
-        <w:rPr>
-          <w:rFonts w:ascii="Times New Roman" w:hAnsi="Times New Roman" w:cs="Times New Roman"/>
-          <w:sz w:val="28"/>
-          <w:szCs w:val="28"/>
-        </w:rPr>
-        <w:t xml:space="preserve"> para visualização de gráficos.</w:t>
+        <w:t>Construir front-end para visualização de gráficos.</w:t>
       </w:r>
     </w:p>
     <w:p>
@@ -2816,25 +2817,7 @@
           <w:sz w:val="28"/>
           <w:szCs w:val="28"/>
         </w:rPr>
-        <w:t xml:space="preserve">Construir </w:t>
-      </w:r>
-      <w:proofErr w:type="spellStart"/>
-      <w:r>
-        <w:rPr>
-          <w:rFonts w:ascii="Times New Roman" w:hAnsi="Times New Roman" w:cs="Times New Roman"/>
-          <w:sz w:val="28"/>
-          <w:szCs w:val="28"/>
-        </w:rPr>
-        <w:t>back-end</w:t>
-      </w:r>
-      <w:proofErr w:type="spellEnd"/>
-      <w:r>
-        <w:rPr>
-          <w:rFonts w:ascii="Times New Roman" w:hAnsi="Times New Roman" w:cs="Times New Roman"/>
-          <w:sz w:val="28"/>
-          <w:szCs w:val="28"/>
-        </w:rPr>
-        <w:t xml:space="preserve"> para geração de relatórios.</w:t>
+        <w:t>Construir back-end para geração de relatórios.</w:t>
       </w:r>
     </w:p>
     <w:p>
@@ -2983,6 +2966,7 @@
           <w:sz w:val="28"/>
           <w:szCs w:val="28"/>
         </w:rPr>
+        <w:lastRenderedPageBreak/>
         <w:t>Tarefas:</w:t>
       </w:r>
     </w:p>
@@ -3005,15 +2989,7 @@
           <w:sz w:val="28"/>
           <w:szCs w:val="28"/>
         </w:rPr>
-        <w:t xml:space="preserve"> </w:t>
-      </w:r>
-      <w:r>
-        <w:rPr>
-          <w:rFonts w:ascii="Times New Roman" w:hAnsi="Times New Roman" w:cs="Times New Roman"/>
-          <w:sz w:val="28"/>
-          <w:szCs w:val="28"/>
-        </w:rPr>
-        <w:t>Desenvolver protótipo da aplicação móvel.</w:t>
+        <w:t xml:space="preserve"> Desenvolver protótipo da aplicação móvel.</w:t>
       </w:r>
     </w:p>
     <w:p>
@@ -3035,25 +3011,7 @@
           <w:sz w:val="28"/>
           <w:szCs w:val="28"/>
         </w:rPr>
-        <w:t>Construir front-</w:t>
-      </w:r>
-      <w:proofErr w:type="spellStart"/>
-      <w:r>
-        <w:rPr>
-          <w:rFonts w:ascii="Times New Roman" w:hAnsi="Times New Roman" w:cs="Times New Roman"/>
-          <w:sz w:val="28"/>
-          <w:szCs w:val="28"/>
-        </w:rPr>
-        <w:t>end</w:t>
-      </w:r>
-      <w:proofErr w:type="spellEnd"/>
-      <w:r>
-        <w:rPr>
-          <w:rFonts w:ascii="Times New Roman" w:hAnsi="Times New Roman" w:cs="Times New Roman"/>
-          <w:sz w:val="28"/>
-          <w:szCs w:val="28"/>
-        </w:rPr>
-        <w:t xml:space="preserve"> da aplicação móvel.</w:t>
+        <w:t>Construir front-end da aplicação móvel.</w:t>
       </w:r>
     </w:p>
     <w:p>
@@ -3075,25 +3033,7 @@
           <w:sz w:val="28"/>
           <w:szCs w:val="28"/>
         </w:rPr>
-        <w:t xml:space="preserve">Construir </w:t>
-      </w:r>
-      <w:proofErr w:type="spellStart"/>
-      <w:r>
-        <w:rPr>
-          <w:rFonts w:ascii="Times New Roman" w:hAnsi="Times New Roman" w:cs="Times New Roman"/>
-          <w:sz w:val="28"/>
-          <w:szCs w:val="28"/>
-        </w:rPr>
-        <w:t>back-end</w:t>
-      </w:r>
-      <w:proofErr w:type="spellEnd"/>
-      <w:r>
-        <w:rPr>
-          <w:rFonts w:ascii="Times New Roman" w:hAnsi="Times New Roman" w:cs="Times New Roman"/>
-          <w:sz w:val="28"/>
-          <w:szCs w:val="28"/>
-        </w:rPr>
-        <w:t xml:space="preserve"> para sincronização de dados com a aplicação web.</w:t>
+        <w:t>Construir back-end para sincronização de dados com a aplicação web.</w:t>
       </w:r>
     </w:p>
     <w:p>
@@ -3979,27 +3919,9 @@
   </w:abstractNum>
   <w:num w:numId="1" w16cid:durableId="1209992356">
     <w:abstractNumId w:val="7"/>
-    <w:lvlOverride w:ilvl="0"/>
-    <w:lvlOverride w:ilvl="1"/>
-    <w:lvlOverride w:ilvl="2"/>
-    <w:lvlOverride w:ilvl="3"/>
-    <w:lvlOverride w:ilvl="4"/>
-    <w:lvlOverride w:ilvl="5"/>
-    <w:lvlOverride w:ilvl="6"/>
-    <w:lvlOverride w:ilvl="7"/>
-    <w:lvlOverride w:ilvl="8"/>
   </w:num>
   <w:num w:numId="2" w16cid:durableId="1162506300">
     <w:abstractNumId w:val="3"/>
-    <w:lvlOverride w:ilvl="0"/>
-    <w:lvlOverride w:ilvl="1"/>
-    <w:lvlOverride w:ilvl="2"/>
-    <w:lvlOverride w:ilvl="3"/>
-    <w:lvlOverride w:ilvl="4"/>
-    <w:lvlOverride w:ilvl="5"/>
-    <w:lvlOverride w:ilvl="6"/>
-    <w:lvlOverride w:ilvl="7"/>
-    <w:lvlOverride w:ilvl="8"/>
   </w:num>
   <w:num w:numId="3" w16cid:durableId="1961110859">
     <w:abstractNumId w:val="3"/>

</xml_diff>